<commit_message>
RD Assign User  Provision
Updation on Assign user and Register user
</commit_message>
<xml_diff>
--- a/resources/Sample_Experience_Releaving_Letter.docx
+++ b/resources/Sample_Experience_Releaving_Letter.docx
@@ -81,42 +81,253 @@
         <w:spacing w:before="240"/>
         <w:rPr>
           <w:rFonts w:asciiTheme="minorHAnsi" w:eastAsia="Arial Unicode MS" w:hAnsiTheme="minorHAnsi" w:cstheme="minorHAnsi"/>
+          <w:lang w:val="en-IN"/>
+        </w:rPr>
+      </w:pPr>
+      <w:r>
+        <w:rPr>
+          <w:rFonts w:asciiTheme="minorHAnsi" w:eastAsia="Arial Unicode MS" w:hAnsiTheme="minorHAnsi" w:cstheme="minorHAnsi"/>
+        </w:rPr>
+        <w:t xml:space="preserve">This is to certify that </w:t>
+      </w:r>
+      <w:r>
+        <w:rPr>
+          <w:rFonts w:asciiTheme="minorHAnsi" w:eastAsia="Arial Unicode MS" w:hAnsiTheme="minorHAnsi" w:cstheme="minorHAnsi"/>
           <w:b/>
+        </w:rPr>
+        <w:t>${Prefix}</w:t>
+      </w:r>
+      <w:r>
+        <w:rPr>
+          <w:rFonts w:asciiTheme="minorHAnsi" w:eastAsia="Arial Unicode MS" w:hAnsiTheme="minorHAnsi" w:cstheme="minorHAnsi"/>
+          <w:b/>
+        </w:rPr>
+        <w:t xml:space="preserve"> </w:t>
+      </w:r>
+      <w:r>
+        <w:rPr>
+          <w:rFonts w:asciiTheme="minorHAnsi" w:eastAsia="Arial Unicode MS" w:hAnsiTheme="minorHAnsi" w:cstheme="minorHAnsi"/>
+          <w:b/>
+        </w:rPr>
+        <w:t>${</w:t>
+      </w:r>
+      <w:proofErr w:type="spellStart"/>
+      <w:r>
+        <w:rPr>
+          <w:rFonts w:asciiTheme="minorHAnsi" w:eastAsia="Arial Unicode MS" w:hAnsiTheme="minorHAnsi" w:cstheme="minorHAnsi"/>
+          <w:b/>
+        </w:rPr>
+        <w:t>FullName</w:t>
+      </w:r>
+      <w:proofErr w:type="spellEnd"/>
+      <w:r>
+        <w:rPr>
+          <w:rFonts w:asciiTheme="minorHAnsi" w:eastAsia="Arial Unicode MS" w:hAnsiTheme="minorHAnsi" w:cstheme="minorHAnsi"/>
+          <w:b/>
+        </w:rPr>
+        <w:t>}</w:t>
+      </w:r>
+      <w:r>
+        <w:rPr>
+          <w:rFonts w:asciiTheme="minorHAnsi" w:eastAsia="Arial Unicode MS" w:hAnsiTheme="minorHAnsi" w:cstheme="minorHAnsi"/>
+        </w:rPr>
+        <w:t xml:space="preserve"> was an employee in the role of </w:t>
+      </w:r>
+      <w:r>
+        <w:rPr>
+          <w:rFonts w:asciiTheme="minorHAnsi" w:eastAsia="Arial Unicode MS" w:hAnsiTheme="minorHAnsi" w:cstheme="minorHAnsi"/>
+        </w:rPr>
+        <w:t>${</w:t>
+      </w:r>
+      <w:r>
+        <w:rPr>
+          <w:rFonts w:asciiTheme="minorHAnsi" w:eastAsia="Arial Unicode MS" w:hAnsiTheme="minorHAnsi" w:cstheme="minorHAnsi"/>
           <w:lang w:val="en-IN"/>
         </w:rPr>
-      </w:pPr>
-      <w:r>
-        <w:rPr>
-          <w:rFonts w:asciiTheme="minorHAnsi" w:eastAsia="Arial Unicode MS" w:hAnsiTheme="minorHAnsi" w:cstheme="minorHAnsi"/>
-        </w:rPr>
-        <w:t xml:space="preserve">This is to certify that </w:t>
-      </w:r>
-      <w:r>
-        <w:rPr>
-          <w:rFonts w:asciiTheme="minorHAnsi" w:eastAsia="Arial Unicode MS" w:hAnsiTheme="minorHAnsi" w:cstheme="minorHAnsi"/>
-          <w:b/>
+        <w:t>Designation</w:t>
+      </w:r>
+      <w:r>
+        <w:rPr>
+          <w:rFonts w:asciiTheme="minorHAnsi" w:eastAsia="Arial Unicode MS" w:hAnsiTheme="minorHAnsi" w:cstheme="minorHAnsi"/>
+        </w:rPr>
+        <w:t>}</w:t>
+      </w:r>
+      <w:r>
+        <w:rPr>
+          <w:rFonts w:asciiTheme="minorHAnsi" w:eastAsia="Arial Unicode MS" w:hAnsiTheme="minorHAnsi" w:cstheme="minorHAnsi"/>
+        </w:rPr>
+        <w:t xml:space="preserve"> with the </w:t>
+      </w:r>
+      <w:proofErr w:type="spellStart"/>
+      <w:r>
+        <w:rPr>
+          <w:rFonts w:asciiTheme="minorHAnsi" w:eastAsia="Arial Unicode MS" w:hAnsiTheme="minorHAnsi" w:cstheme="minorHAnsi"/>
+        </w:rPr>
+        <w:t>Infinium</w:t>
+      </w:r>
+      <w:proofErr w:type="spellEnd"/>
+      <w:r>
+        <w:rPr>
+          <w:rFonts w:asciiTheme="minorHAnsi" w:eastAsia="Arial Unicode MS" w:hAnsiTheme="minorHAnsi" w:cstheme="minorHAnsi"/>
+        </w:rPr>
+        <w:t xml:space="preserve"> Global Research LLP for a period of </w:t>
+      </w:r>
+      <w:r>
+        <w:rPr>
+          <w:rFonts w:asciiTheme="minorHAnsi" w:eastAsia="Arial Unicode MS" w:hAnsiTheme="minorHAnsi" w:cstheme="minorHAnsi"/>
+        </w:rPr>
+        <w:t>${</w:t>
+      </w:r>
+      <w:proofErr w:type="spellStart"/>
+      <w:r>
+        <w:rPr>
+          <w:rFonts w:asciiTheme="minorHAnsi" w:eastAsia="Arial Unicode MS" w:hAnsiTheme="minorHAnsi" w:cstheme="minorHAnsi"/>
+        </w:rPr>
+        <w:t>TimeD</w:t>
+      </w:r>
+      <w:r>
+        <w:rPr>
+          <w:rFonts w:asciiTheme="minorHAnsi" w:eastAsia="Arial Unicode MS" w:hAnsiTheme="minorHAnsi" w:cstheme="minorHAnsi"/>
+        </w:rPr>
+        <w:t>uration</w:t>
+      </w:r>
+      <w:proofErr w:type="spellEnd"/>
+      <w:r>
+        <w:rPr>
+          <w:rFonts w:asciiTheme="minorHAnsi" w:eastAsia="Arial Unicode MS" w:hAnsiTheme="minorHAnsi" w:cstheme="minorHAnsi"/>
+        </w:rPr>
+        <w:t>}</w:t>
+      </w:r>
+      <w:r>
+        <w:rPr>
+          <w:rFonts w:asciiTheme="minorHAnsi" w:eastAsia="Arial Unicode MS" w:hAnsiTheme="minorHAnsi" w:cstheme="minorHAnsi"/>
+        </w:rPr>
+        <w:t xml:space="preserve">. </w:t>
+      </w:r>
+      <w:r>
+        <w:rPr>
+          <w:rFonts w:asciiTheme="minorHAnsi" w:eastAsia="Arial Unicode MS" w:hAnsiTheme="minorHAnsi" w:cstheme="minorHAnsi"/>
+        </w:rPr>
+        <w:t>${</w:t>
+      </w:r>
+      <w:proofErr w:type="spellStart"/>
+      <w:r>
+        <w:rPr>
+          <w:rFonts w:asciiTheme="minorHAnsi" w:eastAsia="Arial Unicode MS" w:hAnsiTheme="minorHAnsi" w:cstheme="minorHAnsi"/>
+        </w:rPr>
+        <w:t>D</w:t>
+      </w:r>
+      <w:r>
+        <w:rPr>
+          <w:rFonts w:asciiTheme="minorHAnsi" w:eastAsia="Arial Unicode MS" w:hAnsiTheme="minorHAnsi" w:cstheme="minorHAnsi"/>
+        </w:rPr>
+        <w:t>enotion</w:t>
+      </w:r>
+      <w:proofErr w:type="spellEnd"/>
+      <w:r>
+        <w:rPr>
+          <w:rFonts w:asciiTheme="minorHAnsi" w:eastAsia="Arial Unicode MS" w:hAnsiTheme="minorHAnsi" w:cstheme="minorHAnsi"/>
+        </w:rPr>
+        <w:t>}</w:t>
+      </w:r>
+      <w:r>
+        <w:rPr>
+          <w:rFonts w:asciiTheme="minorHAnsi" w:eastAsia="Arial Unicode MS" w:hAnsiTheme="minorHAnsi" w:cstheme="minorHAnsi"/>
+        </w:rPr>
+        <w:t xml:space="preserve"> joined the organization on </w:t>
+      </w:r>
+      <w:r>
+        <w:rPr>
+          <w:rFonts w:asciiTheme="minorHAnsi" w:eastAsia="Arial Unicode MS" w:hAnsiTheme="minorHAnsi" w:cstheme="minorHAnsi"/>
+        </w:rPr>
+        <w:t>${</w:t>
+      </w:r>
+      <w:proofErr w:type="spellStart"/>
+      <w:r>
+        <w:rPr>
+          <w:rFonts w:asciiTheme="minorHAnsi" w:eastAsia="Arial Unicode MS" w:hAnsiTheme="minorHAnsi" w:cstheme="minorHAnsi"/>
+        </w:rPr>
+        <w:t>JoiningD</w:t>
+      </w:r>
+      <w:r>
+        <w:rPr>
+          <w:rFonts w:asciiTheme="minorHAnsi" w:eastAsia="Arial Unicode MS" w:hAnsiTheme="minorHAnsi" w:cstheme="minorHAnsi"/>
+        </w:rPr>
+        <w:t>ate</w:t>
+      </w:r>
+      <w:proofErr w:type="spellEnd"/>
+      <w:r>
+        <w:rPr>
+          <w:rFonts w:asciiTheme="minorHAnsi" w:eastAsia="Arial Unicode MS" w:hAnsiTheme="minorHAnsi" w:cstheme="minorHAnsi"/>
+        </w:rPr>
+        <w:t>}</w:t>
+      </w:r>
+      <w:r>
+        <w:rPr>
+          <w:rFonts w:asciiTheme="minorHAnsi" w:eastAsia="Arial Unicode MS" w:hAnsiTheme="minorHAnsi" w:cstheme="minorHAnsi"/>
+        </w:rPr>
+        <w:t xml:space="preserve"> and Resigned on </w:t>
+      </w:r>
+      <w:r>
+        <w:rPr>
+          <w:rFonts w:asciiTheme="minorHAnsi" w:eastAsia="Arial Unicode MS" w:hAnsiTheme="minorHAnsi" w:cstheme="minorHAnsi"/>
+        </w:rPr>
+        <w:t>${</w:t>
+      </w:r>
+      <w:proofErr w:type="spellStart"/>
+      <w:r>
+        <w:rPr>
+          <w:rFonts w:asciiTheme="minorHAnsi" w:eastAsia="Arial Unicode MS" w:hAnsiTheme="minorHAnsi" w:cstheme="minorHAnsi"/>
+        </w:rPr>
+        <w:t>R</w:t>
+      </w:r>
+      <w:r>
+        <w:rPr>
+          <w:rFonts w:asciiTheme="minorHAnsi" w:eastAsia="Arial Unicode MS" w:hAnsiTheme="minorHAnsi" w:cstheme="minorHAnsi"/>
+        </w:rPr>
+        <w:t>esignation</w:t>
+      </w:r>
+      <w:r>
+        <w:rPr>
+          <w:rFonts w:asciiTheme="minorHAnsi" w:eastAsia="Arial Unicode MS" w:hAnsiTheme="minorHAnsi" w:cstheme="minorHAnsi"/>
+        </w:rPr>
+        <w:t>D</w:t>
+      </w:r>
+      <w:r>
+        <w:rPr>
+          <w:rFonts w:asciiTheme="minorHAnsi" w:eastAsia="Arial Unicode MS" w:hAnsiTheme="minorHAnsi" w:cstheme="minorHAnsi"/>
+        </w:rPr>
+        <w:t>ate</w:t>
+      </w:r>
+      <w:proofErr w:type="spellEnd"/>
+      <w:r>
+        <w:rPr>
+          <w:rFonts w:asciiTheme="minorHAnsi" w:eastAsia="Arial Unicode MS" w:hAnsiTheme="minorHAnsi" w:cstheme="minorHAnsi"/>
+        </w:rPr>
+        <w:t>}</w:t>
+      </w:r>
+      <w:r>
+        <w:rPr>
+          <w:rFonts w:asciiTheme="minorHAnsi" w:eastAsia="Arial Unicode MS" w:hAnsiTheme="minorHAnsi" w:cstheme="minorHAnsi"/>
+        </w:rPr>
+        <w:t xml:space="preserve">. As a Position, </w:t>
+      </w:r>
+      <w:r>
+        <w:rPr>
+          <w:rFonts w:asciiTheme="minorHAnsi" w:eastAsia="Arial Unicode MS" w:hAnsiTheme="minorHAnsi" w:cstheme="minorHAnsi"/>
         </w:rPr>
         <w:t>${Prefix}</w:t>
       </w:r>
       <w:r>
         <w:rPr>
           <w:rFonts w:asciiTheme="minorHAnsi" w:eastAsia="Arial Unicode MS" w:hAnsiTheme="minorHAnsi" w:cstheme="minorHAnsi"/>
-          <w:b/>
-        </w:rPr>
-        <w:t xml:space="preserve"> </w:t>
-      </w:r>
-      <w:r>
-        <w:rPr>
-          <w:rFonts w:asciiTheme="minorHAnsi" w:eastAsia="Arial Unicode MS" w:hAnsiTheme="minorHAnsi" w:cstheme="minorHAnsi"/>
-          <w:b/>
-        </w:rPr>
-        <w:t>${</w:t>
+        </w:rPr>
+        <w:t xml:space="preserve"> ${</w:t>
       </w:r>
       <w:proofErr w:type="spellStart"/>
       <w:r>
         <w:rPr>
           <w:rFonts w:asciiTheme="minorHAnsi" w:eastAsia="Arial Unicode MS" w:hAnsiTheme="minorHAnsi" w:cstheme="minorHAnsi"/>
-          <w:b/>
         </w:rPr>
         <w:t>FullName</w:t>
       </w:r>
@@ -124,7 +335,6 @@
       <w:r>
         <w:rPr>
           <w:rFonts w:asciiTheme="minorHAnsi" w:eastAsia="Arial Unicode MS" w:hAnsiTheme="minorHAnsi" w:cstheme="minorHAnsi"/>
-          <w:b/>
         </w:rPr>
         <w:t>}</w:t>
       </w:r>
@@ -132,240 +342,11 @@
         <w:rPr>
           <w:rFonts w:asciiTheme="minorHAnsi" w:eastAsia="Arial Unicode MS" w:hAnsiTheme="minorHAnsi" w:cstheme="minorHAnsi"/>
         </w:rPr>
-        <w:t xml:space="preserve"> was an employee in the role of </w:t>
-      </w:r>
-      <w:r>
-        <w:rPr>
-          <w:rFonts w:asciiTheme="minorHAnsi" w:eastAsia="Arial Unicode MS" w:hAnsiTheme="minorHAnsi" w:cstheme="minorHAnsi"/>
-          <w:b/>
-        </w:rPr>
-        <w:t>${</w:t>
-      </w:r>
-      <w:r>
-        <w:rPr>
-          <w:rFonts w:asciiTheme="minorHAnsi" w:eastAsia="Arial Unicode MS" w:hAnsiTheme="minorHAnsi" w:cstheme="minorHAnsi"/>
-          <w:b/>
-          <w:lang w:val="en-IN"/>
-        </w:rPr>
-        <w:t>Designation</w:t>
-      </w:r>
-      <w:r>
-        <w:rPr>
-          <w:rFonts w:asciiTheme="minorHAnsi" w:eastAsia="Arial Unicode MS" w:hAnsiTheme="minorHAnsi" w:cstheme="minorHAnsi"/>
-          <w:b/>
-        </w:rPr>
-        <w:t>}</w:t>
-      </w:r>
-      <w:r>
-        <w:rPr>
-          <w:rFonts w:asciiTheme="minorHAnsi" w:eastAsia="Arial Unicode MS" w:hAnsiTheme="minorHAnsi" w:cstheme="minorHAnsi"/>
-        </w:rPr>
-        <w:t xml:space="preserve"> with the </w:t>
-      </w:r>
-      <w:proofErr w:type="spellStart"/>
-      <w:r>
-        <w:rPr>
-          <w:rFonts w:asciiTheme="minorHAnsi" w:eastAsia="Arial Unicode MS" w:hAnsiTheme="minorHAnsi" w:cstheme="minorHAnsi"/>
-        </w:rPr>
-        <w:t>Infinium</w:t>
-      </w:r>
-      <w:proofErr w:type="spellEnd"/>
-      <w:r>
-        <w:rPr>
-          <w:rFonts w:asciiTheme="minorHAnsi" w:eastAsia="Arial Unicode MS" w:hAnsiTheme="minorHAnsi" w:cstheme="minorHAnsi"/>
-        </w:rPr>
-        <w:t xml:space="preserve"> Global Research LLP for a period of </w:t>
-      </w:r>
-      <w:r>
-        <w:rPr>
-          <w:rFonts w:asciiTheme="minorHAnsi" w:eastAsia="Arial Unicode MS" w:hAnsiTheme="minorHAnsi" w:cstheme="minorHAnsi"/>
-          <w:b/>
-        </w:rPr>
-        <w:t>${</w:t>
-      </w:r>
-      <w:proofErr w:type="spellStart"/>
-      <w:r>
-        <w:rPr>
-          <w:rFonts w:asciiTheme="minorHAnsi" w:eastAsia="Arial Unicode MS" w:hAnsiTheme="minorHAnsi" w:cstheme="minorHAnsi"/>
-          <w:b/>
-        </w:rPr>
-        <w:t>TimeD</w:t>
-      </w:r>
-      <w:r>
-        <w:rPr>
-          <w:rFonts w:asciiTheme="minorHAnsi" w:eastAsia="Arial Unicode MS" w:hAnsiTheme="minorHAnsi" w:cstheme="minorHAnsi"/>
-          <w:b/>
-        </w:rPr>
-        <w:t>uration</w:t>
-      </w:r>
-      <w:proofErr w:type="spellEnd"/>
-      <w:r>
-        <w:rPr>
-          <w:rFonts w:asciiTheme="minorHAnsi" w:eastAsia="Arial Unicode MS" w:hAnsiTheme="minorHAnsi" w:cstheme="minorHAnsi"/>
-          <w:b/>
-        </w:rPr>
-        <w:t>}</w:t>
-      </w:r>
-      <w:r>
-        <w:rPr>
-          <w:rFonts w:asciiTheme="minorHAnsi" w:eastAsia="Arial Unicode MS" w:hAnsiTheme="minorHAnsi" w:cstheme="minorHAnsi"/>
-        </w:rPr>
-        <w:t xml:space="preserve">. </w:t>
-      </w:r>
-      <w:r>
-        <w:rPr>
-          <w:rFonts w:asciiTheme="minorHAnsi" w:eastAsia="Arial Unicode MS" w:hAnsiTheme="minorHAnsi" w:cstheme="minorHAnsi"/>
-        </w:rPr>
-        <w:t>${</w:t>
-      </w:r>
-      <w:proofErr w:type="spellStart"/>
-      <w:r>
-        <w:rPr>
-          <w:rFonts w:asciiTheme="minorHAnsi" w:eastAsia="Arial Unicode MS" w:hAnsiTheme="minorHAnsi" w:cstheme="minorHAnsi"/>
-        </w:rPr>
-        <w:t>D</w:t>
-      </w:r>
-      <w:r>
-        <w:rPr>
-          <w:rFonts w:asciiTheme="minorHAnsi" w:eastAsia="Arial Unicode MS" w:hAnsiTheme="minorHAnsi" w:cstheme="minorHAnsi"/>
-        </w:rPr>
-        <w:t>enotion</w:t>
-      </w:r>
-      <w:proofErr w:type="spellEnd"/>
-      <w:r>
-        <w:rPr>
-          <w:rFonts w:asciiTheme="minorHAnsi" w:eastAsia="Arial Unicode MS" w:hAnsiTheme="minorHAnsi" w:cstheme="minorHAnsi"/>
-        </w:rPr>
-        <w:t>}</w:t>
-      </w:r>
-      <w:r>
-        <w:rPr>
-          <w:rFonts w:asciiTheme="minorHAnsi" w:eastAsia="Arial Unicode MS" w:hAnsiTheme="minorHAnsi" w:cstheme="minorHAnsi"/>
-        </w:rPr>
-        <w:t xml:space="preserve"> joined the organization on </w:t>
-      </w:r>
-      <w:r>
-        <w:rPr>
-          <w:rFonts w:asciiTheme="minorHAnsi" w:eastAsia="Arial Unicode MS" w:hAnsiTheme="minorHAnsi" w:cstheme="minorHAnsi"/>
-          <w:b/>
-        </w:rPr>
-        <w:t>${</w:t>
-      </w:r>
-      <w:proofErr w:type="spellStart"/>
-      <w:r>
-        <w:rPr>
-          <w:rFonts w:asciiTheme="minorHAnsi" w:eastAsia="Arial Unicode MS" w:hAnsiTheme="minorHAnsi" w:cstheme="minorHAnsi"/>
-          <w:b/>
-        </w:rPr>
-        <w:t>JoiningD</w:t>
-      </w:r>
-      <w:r>
-        <w:rPr>
-          <w:rFonts w:asciiTheme="minorHAnsi" w:eastAsia="Arial Unicode MS" w:hAnsiTheme="minorHAnsi" w:cstheme="minorHAnsi"/>
-          <w:b/>
-        </w:rPr>
-        <w:t>ate</w:t>
-      </w:r>
-      <w:proofErr w:type="spellEnd"/>
-      <w:r>
-        <w:rPr>
-          <w:rFonts w:asciiTheme="minorHAnsi" w:eastAsia="Arial Unicode MS" w:hAnsiTheme="minorHAnsi" w:cstheme="minorHAnsi"/>
-          <w:b/>
-        </w:rPr>
-        <w:t>}</w:t>
-      </w:r>
-      <w:r>
-        <w:rPr>
-          <w:rFonts w:asciiTheme="minorHAnsi" w:eastAsia="Arial Unicode MS" w:hAnsiTheme="minorHAnsi" w:cstheme="minorHAnsi"/>
-        </w:rPr>
-        <w:t xml:space="preserve"> and Resigned on </w:t>
-      </w:r>
-      <w:r>
-        <w:rPr>
-          <w:rFonts w:asciiTheme="minorHAnsi" w:eastAsia="Arial Unicode MS" w:hAnsiTheme="minorHAnsi" w:cstheme="minorHAnsi"/>
-          <w:b/>
-        </w:rPr>
-        <w:t>${</w:t>
-      </w:r>
-      <w:proofErr w:type="spellStart"/>
-      <w:r>
-        <w:rPr>
-          <w:rFonts w:asciiTheme="minorHAnsi" w:eastAsia="Arial Unicode MS" w:hAnsiTheme="minorHAnsi" w:cstheme="minorHAnsi"/>
-          <w:b/>
-        </w:rPr>
-        <w:t>R</w:t>
-      </w:r>
-      <w:r>
-        <w:rPr>
-          <w:rFonts w:asciiTheme="minorHAnsi" w:eastAsia="Arial Unicode MS" w:hAnsiTheme="minorHAnsi" w:cstheme="minorHAnsi"/>
-          <w:b/>
-        </w:rPr>
-        <w:t>esignation</w:t>
-      </w:r>
-      <w:r>
-        <w:rPr>
-          <w:rFonts w:asciiTheme="minorHAnsi" w:eastAsia="Arial Unicode MS" w:hAnsiTheme="minorHAnsi" w:cstheme="minorHAnsi"/>
-          <w:b/>
-        </w:rPr>
-        <w:t>D</w:t>
-      </w:r>
-      <w:r>
-        <w:rPr>
-          <w:rFonts w:asciiTheme="minorHAnsi" w:eastAsia="Arial Unicode MS" w:hAnsiTheme="minorHAnsi" w:cstheme="minorHAnsi"/>
-          <w:b/>
-        </w:rPr>
-        <w:t>ate</w:t>
-      </w:r>
-      <w:proofErr w:type="spellEnd"/>
-      <w:r>
-        <w:rPr>
-          <w:rFonts w:asciiTheme="minorHAnsi" w:eastAsia="Arial Unicode MS" w:hAnsiTheme="minorHAnsi" w:cstheme="minorHAnsi"/>
-          <w:b/>
-        </w:rPr>
-        <w:t>}</w:t>
-      </w:r>
-      <w:r>
-        <w:rPr>
-          <w:rFonts w:asciiTheme="minorHAnsi" w:eastAsia="Arial Unicode MS" w:hAnsiTheme="minorHAnsi" w:cstheme="minorHAnsi"/>
-        </w:rPr>
-        <w:t xml:space="preserve">. As a Position, </w:t>
-      </w:r>
-      <w:r>
-        <w:rPr>
-          <w:rFonts w:asciiTheme="minorHAnsi" w:eastAsia="Arial Unicode MS" w:hAnsiTheme="minorHAnsi" w:cstheme="minorHAnsi"/>
-        </w:rPr>
-        <w:t>${Prefix}</w:t>
-      </w:r>
-      <w:r>
-        <w:rPr>
-          <w:rFonts w:asciiTheme="minorHAnsi" w:eastAsia="Arial Unicode MS" w:hAnsiTheme="minorHAnsi" w:cstheme="minorHAnsi"/>
-        </w:rPr>
-        <w:t xml:space="preserve"> ${</w:t>
-      </w:r>
-      <w:proofErr w:type="spellStart"/>
-      <w:r>
-        <w:rPr>
-          <w:rFonts w:asciiTheme="minorHAnsi" w:eastAsia="Arial Unicode MS" w:hAnsiTheme="minorHAnsi" w:cstheme="minorHAnsi"/>
-        </w:rPr>
-        <w:t>FullName</w:t>
-      </w:r>
-      <w:proofErr w:type="spellEnd"/>
-      <w:r>
-        <w:rPr>
-          <w:rFonts w:asciiTheme="minorHAnsi" w:eastAsia="Arial Unicode MS" w:hAnsiTheme="minorHAnsi" w:cstheme="minorHAnsi"/>
-        </w:rPr>
-        <w:t>}</w:t>
-      </w:r>
-      <w:r>
-        <w:rPr>
-          <w:rFonts w:asciiTheme="minorHAnsi" w:eastAsia="Arial Unicode MS" w:hAnsiTheme="minorHAnsi" w:cstheme="minorHAnsi"/>
-        </w:rPr>
         <w:t xml:space="preserve"> ably demonstrated all </w:t>
       </w:r>
       <w:r>
         <w:rPr>
           <w:rFonts w:asciiTheme="minorHAnsi" w:eastAsia="Arial Unicode MS" w:hAnsiTheme="minorHAnsi" w:cstheme="minorHAnsi"/>
-          <w:b/>
         </w:rPr>
         <w:t>${Determiner}</w:t>
       </w:r>
@@ -412,7 +393,6 @@
       <w:r>
         <w:rPr>
           <w:rFonts w:asciiTheme="minorHAnsi" w:eastAsia="Arial Unicode MS" w:hAnsiTheme="minorHAnsi" w:cstheme="minorHAnsi"/>
-          <w:b/>
         </w:rPr>
         <w:t>${</w:t>
       </w:r>
@@ -420,7 +400,6 @@
       <w:r>
         <w:rPr>
           <w:rFonts w:asciiTheme="minorHAnsi" w:eastAsia="Arial Unicode MS" w:hAnsiTheme="minorHAnsi" w:cstheme="minorHAnsi"/>
-          <w:b/>
         </w:rPr>
         <w:t>TimeDuration</w:t>
       </w:r>
@@ -428,7 +407,6 @@
       <w:r>
         <w:rPr>
           <w:rFonts w:asciiTheme="minorHAnsi" w:eastAsia="Arial Unicode MS" w:hAnsiTheme="minorHAnsi" w:cstheme="minorHAnsi"/>
-          <w:b/>
         </w:rPr>
         <w:t>}</w:t>
       </w:r>
@@ -441,7 +419,6 @@
       <w:r>
         <w:rPr>
           <w:rFonts w:asciiTheme="minorHAnsi" w:eastAsia="Arial Unicode MS" w:hAnsiTheme="minorHAnsi" w:cstheme="minorHAnsi"/>
-          <w:b/>
         </w:rPr>
         <w:t>${Prefix} ${</w:t>
       </w:r>
@@ -449,7 +426,6 @@
       <w:r>
         <w:rPr>
           <w:rFonts w:asciiTheme="minorHAnsi" w:eastAsia="Arial Unicode MS" w:hAnsiTheme="minorHAnsi" w:cstheme="minorHAnsi"/>
-          <w:b/>
         </w:rPr>
         <w:t>FullName</w:t>
       </w:r>
@@ -457,7 +433,6 @@
       <w:r>
         <w:rPr>
           <w:rFonts w:asciiTheme="minorHAnsi" w:eastAsia="Arial Unicode MS" w:hAnsiTheme="minorHAnsi" w:cstheme="minorHAnsi"/>
-          <w:b/>
         </w:rPr>
         <w:t>}</w:t>
       </w:r>
@@ -505,6 +480,8 @@
         </w:rPr>
         <w:t xml:space="preserve"> future endeavors!</w:t>
       </w:r>
+      <w:bookmarkStart w:id="0" w:name="_GoBack"/>
+      <w:bookmarkEnd w:id="0"/>
     </w:p>
     <w:p>
       <w:pPr>
@@ -572,8 +549,6 @@
         </w:rPr>
         <w:t>}</w:t>
       </w:r>
-      <w:bookmarkStart w:id="0" w:name="_GoBack"/>
-      <w:bookmarkEnd w:id="0"/>
     </w:p>
     <w:p>
       <w:pPr>
@@ -1352,7 +1327,7 @@
         <v:path o:extrusionok="f" gradientshapeok="t" o:connecttype="rect"/>
         <o:lock v:ext="edit" aspectratio="t"/>
       </v:shapetype>
-      <v:shape id="_x0000_i1076" type="#_x0000_t75" style="width:255.75pt;height:255.75pt;visibility:visible;mso-wrap-style:square" o:bullet="t">
+      <v:shape id="_x0000_i1027" type="#_x0000_t75" style="width:255.75pt;height:255.75pt;visibility:visible;mso-wrap-style:square" o:bullet="t">
         <v:imagedata r:id="rId1" o:title=""/>
       </v:shape>
     </w:pict>

</xml_diff>